<commit_message>
El 4to laboratorio agregado
</commit_message>
<xml_diff>
--- a/Informe02.docx
+++ b/Informe02.docx
@@ -18,7 +18,7 @@
           <w:szCs w:val="28"/>
           <w:rtl w:val="0"/>
         </w:rPr>
-        <w:t xml:space="preserve">Laboratorio 01</w:t>
+        <w:t xml:space="preserve">Laboratorio 02</w:t>
       </w:r>
     </w:p>
     <w:p>
@@ -75,7 +75,7 @@
           <w:szCs w:val="28"/>
           <w:rtl w:val="0"/>
         </w:rPr>
-        <w:t xml:space="preserve">Informe 01</w:t>
+        <w:t xml:space="preserve">Informe 02</w:t>
       </w:r>
     </w:p>
     <w:p>
@@ -126,12 +126,12 @@
           <wp:inline distB="114300" distT="114300" distL="114300" distR="114300">
             <wp:extent cx="4638675" cy="904875"/>
             <wp:effectExtent b="0" l="0" r="0" t="0"/>
-            <wp:docPr id="3" name="image1.png"/>
+            <wp:docPr id="3" name="image4.png"/>
             <a:graphic>
               <a:graphicData uri="http://schemas.openxmlformats.org/drawingml/2006/picture">
                 <pic:pic>
                   <pic:nvPicPr>
-                    <pic:cNvPr id="0" name="image1.png"/>
+                    <pic:cNvPr id="0" name="image4.png"/>
                     <pic:cNvPicPr preferRelativeResize="0"/>
                   </pic:nvPicPr>
                   <pic:blipFill>
@@ -223,12 +223,12 @@
           <wp:inline distB="114300" distT="114300" distL="114300" distR="114300">
             <wp:extent cx="4762500" cy="1352550"/>
             <wp:effectExtent b="0" l="0" r="0" t="0"/>
-            <wp:docPr id="4" name="image2.png"/>
+            <wp:docPr id="4" name="image5.png"/>
             <a:graphic>
               <a:graphicData uri="http://schemas.openxmlformats.org/drawingml/2006/picture">
                 <pic:pic>
                   <pic:nvPicPr>
-                    <pic:cNvPr id="0" name="image2.png"/>
+                    <pic:cNvPr id="0" name="image5.png"/>
                     <pic:cNvPicPr preferRelativeResize="0"/>
                   </pic:nvPicPr>
                   <pic:blipFill>
@@ -307,12 +307,12 @@
           <wp:inline distB="114300" distT="114300" distL="114300" distR="114300">
             <wp:extent cx="3724275" cy="457200"/>
             <wp:effectExtent b="0" l="0" r="0" t="0"/>
-            <wp:docPr id="8" name="image3.png"/>
+            <wp:docPr id="8" name="image1.png"/>
             <a:graphic>
               <a:graphicData uri="http://schemas.openxmlformats.org/drawingml/2006/picture">
                 <pic:pic>
                   <pic:nvPicPr>
-                    <pic:cNvPr id="0" name="image3.png"/>
+                    <pic:cNvPr id="0" name="image1.png"/>
                     <pic:cNvPicPr preferRelativeResize="0"/>
                   </pic:nvPicPr>
                   <pic:blipFill>
@@ -391,12 +391,12 @@
           <wp:inline distB="114300" distT="114300" distL="114300" distR="114300">
             <wp:extent cx="4876800" cy="2028825"/>
             <wp:effectExtent b="0" l="0" r="0" t="0"/>
-            <wp:docPr id="6" name="image5.png"/>
+            <wp:docPr id="6" name="image3.png"/>
             <a:graphic>
               <a:graphicData uri="http://schemas.openxmlformats.org/drawingml/2006/picture">
                 <pic:pic>
                   <pic:nvPicPr>
-                    <pic:cNvPr id="0" name="image5.png"/>
+                    <pic:cNvPr id="0" name="image3.png"/>
                     <pic:cNvPicPr preferRelativeResize="0"/>
                   </pic:nvPicPr>
                   <pic:blipFill>
@@ -475,12 +475,12 @@
           <wp:inline distB="114300" distT="114300" distL="114300" distR="114300">
             <wp:extent cx="5731200" cy="1041400"/>
             <wp:effectExtent b="0" l="0" r="0" t="0"/>
-            <wp:docPr id="5" name="image4.png"/>
+            <wp:docPr id="5" name="image6.png"/>
             <a:graphic>
               <a:graphicData uri="http://schemas.openxmlformats.org/drawingml/2006/picture">
                 <pic:pic>
                   <pic:nvPicPr>
-                    <pic:cNvPr id="0" name="image4.png"/>
+                    <pic:cNvPr id="0" name="image6.png"/>
                     <pic:cNvPicPr preferRelativeResize="0"/>
                   </pic:nvPicPr>
                   <pic:blipFill>
@@ -643,12 +643,12 @@
           <wp:inline distB="114300" distT="114300" distL="114300" distR="114300">
             <wp:extent cx="4848225" cy="685800"/>
             <wp:effectExtent b="0" l="0" r="0" t="0"/>
-            <wp:docPr id="1" name="image6.png"/>
+            <wp:docPr id="1" name="image2.png"/>
             <a:graphic>
               <a:graphicData uri="http://schemas.openxmlformats.org/drawingml/2006/picture">
                 <pic:pic>
                   <pic:nvPicPr>
-                    <pic:cNvPr id="0" name="image6.png"/>
+                    <pic:cNvPr id="0" name="image2.png"/>
                     <pic:cNvPicPr preferRelativeResize="0"/>
                   </pic:nvPicPr>
                   <pic:blipFill>

</xml_diff>